<commit_message>
Cambios en el documento
</commit_message>
<xml_diff>
--- a/FUNDAMENTOS DE CONSTRUCCIÓN DE SOFTWARE.docx
+++ b/FUNDAMENTOS DE CONSTRUCCIÓN DE SOFTWARE.docx
@@ -14,6 +14,17 @@
           <w:lang w:val="es-MX"/>
         </w:rPr>
       </w:pPr>
+      <w:r>
+        <w:rPr>
+          <w:rFonts w:ascii="Times New Roman" w:hAnsi="Times New Roman" w:cs="Times New Roman"/>
+          <w:b/>
+          <w:bCs/>
+          <w:sz w:val="24"/>
+          <w:szCs w:val="24"/>
+          <w:lang w:val="es-MX"/>
+        </w:rPr>
+        <w:t xml:space="preserve">PRIMER TRABAJO: </w:t>
+      </w:r>
       <w:r>
         <w:rPr>
           <w:rFonts w:ascii="Times New Roman" w:hAnsi="Times New Roman" w:cs="Times New Roman"/>
@@ -338,7 +349,6 @@
           <w:lang w:val="es-MX"/>
         </w:rPr>
       </w:pPr>
-      <w:proofErr w:type="spellStart"/>
       <w:r>
         <w:rPr>
           <w:rFonts w:ascii="Times New Roman" w:hAnsi="Times New Roman" w:cs="Times New Roman"/>
@@ -349,7 +359,6 @@
         </w:rPr>
         <w:t>Caropazpeace</w:t>
       </w:r>
-      <w:proofErr w:type="spellEnd"/>
       <w:r>
         <w:rPr>
           <w:rFonts w:ascii="Times New Roman" w:hAnsi="Times New Roman" w:cs="Times New Roman"/>
@@ -477,36 +486,14 @@
           <w:lang w:val="es-MX"/>
         </w:rPr>
       </w:pPr>
-      <w:proofErr w:type="spellStart"/>
-      <w:proofErr w:type="gramStart"/>
-      <w:r>
-        <w:rPr>
-          <w:rFonts w:ascii="Times New Roman" w:hAnsi="Times New Roman" w:cs="Times New Roman"/>
-          <w:color w:val="000000" w:themeColor="text1"/>
-          <w:sz w:val="24"/>
-          <w:szCs w:val="24"/>
-        </w:rPr>
-        <w:t>CristianRamirezUnipana</w:t>
-      </w:r>
-      <w:proofErr w:type="spellEnd"/>
-      <w:r>
-        <w:rPr>
-          <w:rFonts w:ascii="Times New Roman" w:hAnsi="Times New Roman" w:cs="Times New Roman"/>
-          <w:color w:val="000000" w:themeColor="text1"/>
-          <w:sz w:val="24"/>
-          <w:szCs w:val="24"/>
-        </w:rPr>
-        <w:t xml:space="preserve">  -</w:t>
-      </w:r>
-      <w:proofErr w:type="gramEnd"/>
-      <w:r>
-        <w:rPr>
-          <w:rFonts w:ascii="Times New Roman" w:hAnsi="Times New Roman" w:cs="Times New Roman"/>
-          <w:color w:val="000000" w:themeColor="text1"/>
-          <w:sz w:val="24"/>
-          <w:szCs w:val="24"/>
-        </w:rPr>
-        <w:t xml:space="preserve">  </w:t>
+      <w:r>
+        <w:rPr>
+          <w:rFonts w:ascii="Times New Roman" w:hAnsi="Times New Roman" w:cs="Times New Roman"/>
+          <w:color w:val="000000" w:themeColor="text1"/>
+          <w:sz w:val="24"/>
+          <w:szCs w:val="24"/>
+        </w:rPr>
+        <w:t xml:space="preserve">CristianRamirezUnipana  -  </w:t>
       </w:r>
       <w:hyperlink r:id="rId11" w:history="1">
         <w:r>
@@ -608,7 +595,6 @@
           <w:lang w:val="es-MX"/>
         </w:rPr>
       </w:pPr>
-      <w:proofErr w:type="gramStart"/>
       <w:r>
         <w:rPr>
           <w:rFonts w:ascii="Times New Roman" w:hAnsi="Times New Roman" w:cs="Times New Roman"/>
@@ -619,20 +605,7 @@
           <w:szCs w:val="24"/>
           <w:lang w:val="es-MX"/>
         </w:rPr>
-        <w:t>LINK</w:t>
-      </w:r>
-      <w:proofErr w:type="gramEnd"/>
-      <w:r>
-        <w:rPr>
-          <w:rFonts w:ascii="Times New Roman" w:hAnsi="Times New Roman" w:cs="Times New Roman"/>
-          <w:b/>
-          <w:bCs/>
-          <w:color w:val="000000" w:themeColor="text1"/>
-          <w:sz w:val="24"/>
-          <w:szCs w:val="24"/>
-          <w:lang w:val="es-MX"/>
-        </w:rPr>
-        <w:t xml:space="preserve"> REPOSITORIO:</w:t>
+        <w:t>LINK REPOSITORIO:</w:t>
       </w:r>
     </w:p>
     <w:p>
@@ -697,7 +670,31 @@
           <w:szCs w:val="24"/>
           <w:lang w:val="es-MX"/>
         </w:rPr>
-        <w:t>EXPERENCIA:</w:t>
+        <w:t>EXPERENCIA</w:t>
+      </w:r>
+      <w:r>
+        <w:rPr>
+          <w:rFonts w:ascii="Times New Roman" w:hAnsi="Times New Roman" w:cs="Times New Roman"/>
+          <w:b/>
+          <w:bCs/>
+          <w:color w:val="000000" w:themeColor="text1"/>
+          <w:sz w:val="24"/>
+          <w:szCs w:val="24"/>
+          <w:lang w:val="es-MX"/>
+        </w:rPr>
+        <w:t xml:space="preserve"> DEL TRABAJO</w:t>
+      </w:r>
+      <w:r>
+        <w:rPr>
+          <w:rFonts w:ascii="Times New Roman" w:hAnsi="Times New Roman" w:cs="Times New Roman"/>
+          <w:b/>
+          <w:bCs/>
+          <w:color w:val="000000" w:themeColor="text1"/>
+          <w:sz w:val="24"/>
+          <w:szCs w:val="24"/>
+          <w:lang w:val="es-MX"/>
+        </w:rPr>
+        <w:t>:</w:t>
       </w:r>
     </w:p>
     <w:p>
@@ -720,7 +717,6 @@
         </w:rPr>
         <w:t xml:space="preserve">Se realizó conferencia por medio de la herramienta </w:t>
       </w:r>
-      <w:proofErr w:type="spellStart"/>
       <w:r>
         <w:rPr>
           <w:rFonts w:ascii="Times New Roman" w:hAnsi="Times New Roman" w:cs="Times New Roman"/>
@@ -739,18 +735,7 @@
           <w:szCs w:val="24"/>
           <w:lang w:val="es-MX"/>
         </w:rPr>
-        <w:t>eams</w:t>
-      </w:r>
-      <w:proofErr w:type="spellEnd"/>
-      <w:r>
-        <w:rPr>
-          <w:rFonts w:ascii="Times New Roman" w:hAnsi="Times New Roman" w:cs="Times New Roman"/>
-          <w:color w:val="000000" w:themeColor="text1"/>
-          <w:sz w:val="24"/>
-          <w:szCs w:val="24"/>
-          <w:lang w:val="es-MX"/>
-        </w:rPr>
-        <w:t xml:space="preserve"> con todos los integrantes del grupo</w:t>
+        <w:t>eams con todos los integrantes del grupo</w:t>
       </w:r>
       <w:r>
         <w:rPr>
@@ -812,7 +797,6 @@
         </w:rPr>
         <w:t xml:space="preserve">aplicativo </w:t>
       </w:r>
-      <w:proofErr w:type="spellStart"/>
       <w:r>
         <w:rPr>
           <w:rFonts w:ascii="Times New Roman" w:hAnsi="Times New Roman" w:cs="Times New Roman"/>
@@ -833,7 +817,6 @@
         </w:rPr>
         <w:t>ithub</w:t>
       </w:r>
-      <w:proofErr w:type="spellEnd"/>
       <w:r>
         <w:rPr>
           <w:rFonts w:ascii="Times New Roman" w:hAnsi="Times New Roman" w:cs="Times New Roman"/>
@@ -863,139 +846,7 @@
           <w:szCs w:val="24"/>
           <w:lang w:val="es-MX"/>
         </w:rPr>
-        <w:t xml:space="preserve">Adicionalmente, se compartió conocimiento de los compañeros que habían manejado la herramienta anteriormente, enseñándoles conocimientos básicos de la herramienta como lo es: </w:t>
-      </w:r>
-      <w:proofErr w:type="spellStart"/>
-      <w:r>
-        <w:rPr>
-          <w:rFonts w:ascii="Times New Roman" w:hAnsi="Times New Roman" w:cs="Times New Roman"/>
-          <w:color w:val="000000" w:themeColor="text1"/>
-          <w:sz w:val="24"/>
-          <w:szCs w:val="24"/>
-          <w:lang w:val="es-MX"/>
-        </w:rPr>
-        <w:t>init</w:t>
-      </w:r>
-      <w:proofErr w:type="spellEnd"/>
-      <w:r>
-        <w:rPr>
-          <w:rFonts w:ascii="Times New Roman" w:hAnsi="Times New Roman" w:cs="Times New Roman"/>
-          <w:color w:val="000000" w:themeColor="text1"/>
-          <w:sz w:val="24"/>
-          <w:szCs w:val="24"/>
-          <w:lang w:val="es-MX"/>
-        </w:rPr>
-        <w:t xml:space="preserve">, </w:t>
-      </w:r>
-      <w:proofErr w:type="spellStart"/>
-      <w:r>
-        <w:rPr>
-          <w:rFonts w:ascii="Times New Roman" w:hAnsi="Times New Roman" w:cs="Times New Roman"/>
-          <w:color w:val="000000" w:themeColor="text1"/>
-          <w:sz w:val="24"/>
-          <w:szCs w:val="24"/>
-          <w:lang w:val="es-MX"/>
-        </w:rPr>
-        <w:t>commit</w:t>
-      </w:r>
-      <w:proofErr w:type="spellEnd"/>
-      <w:r>
-        <w:rPr>
-          <w:rFonts w:ascii="Times New Roman" w:hAnsi="Times New Roman" w:cs="Times New Roman"/>
-          <w:color w:val="000000" w:themeColor="text1"/>
-          <w:sz w:val="24"/>
-          <w:szCs w:val="24"/>
-          <w:lang w:val="es-MX"/>
-        </w:rPr>
-        <w:t xml:space="preserve">, </w:t>
-      </w:r>
-      <w:proofErr w:type="spellStart"/>
-      <w:r>
-        <w:rPr>
-          <w:rFonts w:ascii="Times New Roman" w:hAnsi="Times New Roman" w:cs="Times New Roman"/>
-          <w:color w:val="000000" w:themeColor="text1"/>
-          <w:sz w:val="24"/>
-          <w:szCs w:val="24"/>
-          <w:lang w:val="es-MX"/>
-        </w:rPr>
-        <w:t>push</w:t>
-      </w:r>
-      <w:proofErr w:type="spellEnd"/>
-      <w:r>
-        <w:rPr>
-          <w:rFonts w:ascii="Times New Roman" w:hAnsi="Times New Roman" w:cs="Times New Roman"/>
-          <w:color w:val="000000" w:themeColor="text1"/>
-          <w:sz w:val="24"/>
-          <w:szCs w:val="24"/>
-          <w:lang w:val="es-MX"/>
-        </w:rPr>
-        <w:t xml:space="preserve">, </w:t>
-      </w:r>
-      <w:proofErr w:type="spellStart"/>
-      <w:r>
-        <w:rPr>
-          <w:rFonts w:ascii="Times New Roman" w:hAnsi="Times New Roman" w:cs="Times New Roman"/>
-          <w:color w:val="000000" w:themeColor="text1"/>
-          <w:sz w:val="24"/>
-          <w:szCs w:val="24"/>
-          <w:lang w:val="es-MX"/>
-        </w:rPr>
-        <w:t>pull</w:t>
-      </w:r>
-      <w:proofErr w:type="spellEnd"/>
-      <w:r>
-        <w:rPr>
-          <w:rFonts w:ascii="Times New Roman" w:hAnsi="Times New Roman" w:cs="Times New Roman"/>
-          <w:color w:val="000000" w:themeColor="text1"/>
-          <w:sz w:val="24"/>
-          <w:szCs w:val="24"/>
-          <w:lang w:val="es-MX"/>
-        </w:rPr>
-        <w:t xml:space="preserve">, </w:t>
-      </w:r>
-      <w:proofErr w:type="spellStart"/>
-      <w:r>
-        <w:rPr>
-          <w:rFonts w:ascii="Times New Roman" w:hAnsi="Times New Roman" w:cs="Times New Roman"/>
-          <w:color w:val="000000" w:themeColor="text1"/>
-          <w:sz w:val="24"/>
-          <w:szCs w:val="24"/>
-          <w:lang w:val="es-MX"/>
-        </w:rPr>
-        <w:t>branch</w:t>
-      </w:r>
-      <w:proofErr w:type="spellEnd"/>
-      <w:r>
-        <w:rPr>
-          <w:rFonts w:ascii="Times New Roman" w:hAnsi="Times New Roman" w:cs="Times New Roman"/>
-          <w:color w:val="000000" w:themeColor="text1"/>
-          <w:sz w:val="24"/>
-          <w:szCs w:val="24"/>
-          <w:lang w:val="es-MX"/>
-        </w:rPr>
-        <w:t xml:space="preserve">, </w:t>
-      </w:r>
-      <w:proofErr w:type="spellStart"/>
-      <w:r>
-        <w:rPr>
-          <w:rFonts w:ascii="Times New Roman" w:hAnsi="Times New Roman" w:cs="Times New Roman"/>
-          <w:color w:val="000000" w:themeColor="text1"/>
-          <w:sz w:val="24"/>
-          <w:szCs w:val="24"/>
-          <w:lang w:val="es-MX"/>
-        </w:rPr>
-        <w:t>etc</w:t>
-      </w:r>
-      <w:proofErr w:type="spellEnd"/>
-      <w:r>
-        <w:rPr>
-          <w:rFonts w:ascii="Times New Roman" w:hAnsi="Times New Roman" w:cs="Times New Roman"/>
-          <w:color w:val="000000" w:themeColor="text1"/>
-          <w:sz w:val="24"/>
-          <w:szCs w:val="24"/>
-          <w:lang w:val="es-MX"/>
-        </w:rPr>
-        <w:t>…</w:t>
+        <w:t>Adicionalmente, se compartió conocimiento de los compañeros que habían manejado la herramienta anteriormente, enseñándoles conocimientos básicos de la herramienta como lo es: init, commit, push, pull, branch, etc…</w:t>
       </w:r>
     </w:p>
     <w:sectPr>

</xml_diff>

<commit_message>
Cambios en el documento 2
</commit_message>
<xml_diff>
--- a/FUNDAMENTOS DE CONSTRUCCIÓN DE SOFTWARE.docx
+++ b/FUNDAMENTOS DE CONSTRUCCIÓN DE SOFTWARE.docx
@@ -14,17 +14,6 @@
           <w:lang w:val="es-MX"/>
         </w:rPr>
       </w:pPr>
-      <w:r>
-        <w:rPr>
-          <w:rFonts w:ascii="Times New Roman" w:hAnsi="Times New Roman" w:cs="Times New Roman"/>
-          <w:b/>
-          <w:bCs/>
-          <w:sz w:val="24"/>
-          <w:szCs w:val="24"/>
-          <w:lang w:val="es-MX"/>
-        </w:rPr>
-        <w:t xml:space="preserve">PRIMER TRABAJO: </w:t>
-      </w:r>
       <w:r>
         <w:rPr>
           <w:rFonts w:ascii="Times New Roman" w:hAnsi="Times New Roman" w:cs="Times New Roman"/>

</xml_diff>